<commit_message>
Finsihed rough draft of methods
rough draft complete. Need to review and add citations.
</commit_message>
<xml_diff>
--- a/_Dominique/METHODS.docx
+++ b/_Dominique/METHODS.docx
@@ -17,18 +17,273 @@
     </w:p>
     <w:p>
       <w:r>
-        <w:t>I will look into future research late</w:t>
-      </w:r>
-      <w:r>
-        <w:t>r</w:t>
+        <w:t xml:space="preserve">There is a growing demand for the application of natural language processing to </w:t>
+      </w:r>
+      <w:r>
+        <w:t>drive music knowledge discovery</w:t>
+      </w:r>
+      <w:r>
+        <w:t xml:space="preserve"> </w:t>
+      </w:r>
+      <w:r>
+        <w:rPr>
+          <w:color w:val="FF0000"/>
+        </w:rPr>
+        <w:t>[]</w:t>
       </w:r>
       <w:r>
         <w:t>.</w:t>
+      </w:r>
+      <w:r>
+        <w:t xml:space="preserve"> </w:t>
+      </w:r>
+      <w:r>
+        <w:t>Within song lyrics there is a wealth of information that can be used to gain information about a song and its listeners.</w:t>
+      </w:r>
+      <w:r>
+        <w:t xml:space="preserve"> The workflow used to conduct NLP is outlined in </w:t>
+      </w:r>
+      <w:proofErr w:type="spellStart"/>
+      <w:r>
+        <w:t>Oramas</w:t>
+      </w:r>
+      <w:proofErr w:type="spellEnd"/>
+      <w:r>
+        <w:t xml:space="preserve"> et. Al </w:t>
+      </w:r>
+      <w:r>
+        <w:rPr>
+          <w:color w:val="FF0000"/>
+        </w:rPr>
+        <w:t>[</w:t>
+      </w:r>
+      <w:proofErr w:type="spellStart"/>
+      <w:r>
+        <w:rPr>
+          <w:color w:val="FF0000"/>
+        </w:rPr>
+        <w:t>Oramas</w:t>
+      </w:r>
+      <w:proofErr w:type="spellEnd"/>
+      <w:r>
+        <w:rPr>
+          <w:color w:val="FF0000"/>
+        </w:rPr>
+        <w:t>]</w:t>
+      </w:r>
+      <w:r>
+        <w:t xml:space="preserve"> as the following steps 1. Corpus creation (collection of separated documents), 2. Text mining (accessing desired info and eliminating the excess), 3. Information extraction</w:t>
+      </w:r>
+      <w:r>
+        <w:t xml:space="preserve"> (</w:t>
+      </w:r>
+      <w:r>
+        <w:t>word frequency</w:t>
+      </w:r>
+      <w:r>
+        <w:t xml:space="preserve">, collocation, </w:t>
+      </w:r>
+      <w:r>
+        <w:t>word position</w:t>
+      </w:r>
+      <w:r>
+        <w:t>, etc.)</w:t>
+      </w:r>
+      <w:r>
+        <w:t>, 4. Knowledge graph</w:t>
+      </w:r>
+      <w:r>
+        <w:t xml:space="preserve"> generation</w:t>
+      </w:r>
+      <w:r>
+        <w:t xml:space="preserve"> (</w:t>
+      </w:r>
+      <w:r>
+        <w:t>a directed labeled graph in which we have associated domain specific meanings with nodes and edges</w:t>
+      </w:r>
+      <w:r>
+        <w:t xml:space="preserve"> </w:t>
+      </w:r>
+      <w:r>
+        <w:rPr>
+          <w:color w:val="FF0000"/>
+        </w:rPr>
+        <w:t>[</w:t>
+      </w:r>
+      <w:r>
+        <w:rPr>
+          <w:color w:val="FF0000"/>
+        </w:rPr>
+        <w:t>http://ai.stanford.edu/blog/introduction-to-knowledge-graphs/</w:t>
+      </w:r>
+      <w:r>
+        <w:rPr>
+          <w:color w:val="FF0000"/>
+        </w:rPr>
+        <w:t>]</w:t>
+      </w:r>
+      <w:r>
+        <w:t xml:space="preserve">), 5. </w:t>
+      </w:r>
+      <w:r>
+        <w:t>Sentiment Analysis (Identif</w:t>
+      </w:r>
+      <w:r>
+        <w:t xml:space="preserve">y feelings and emotions present in a text </w:t>
+      </w:r>
+      <w:r>
+        <w:rPr>
+          <w:color w:val="FF0000"/>
+        </w:rPr>
+        <w:t>[</w:t>
+      </w:r>
+      <w:r>
+        <w:rPr>
+          <w:color w:val="FF0000"/>
+        </w:rPr>
+        <w:t>https://monkeylearn.com/text-analysis/</w:t>
+      </w:r>
+      <w:r>
+        <w:rPr>
+          <w:color w:val="FF0000"/>
+        </w:rPr>
+        <w:t>]</w:t>
+      </w:r>
+      <w:r>
+        <w:t>)</w:t>
+      </w:r>
+      <w:r>
+        <w:t xml:space="preserve">. </w:t>
       </w:r>
     </w:p>
     <w:p>
       <w:r>
-        <w:t>As previously stated, we relied on natural language processing methods to perform our analysis. The methods that were most useful for this research were keyword extraction and sentiment analysis. Both methods of analysis provided us with crucial insights, so the details of each seem pert</w:t>
+        <w:t xml:space="preserve"> </w:t>
+      </w:r>
+      <w:r>
+        <w:t>This</w:t>
+      </w:r>
+      <w:r>
+        <w:t xml:space="preserve"> NLP</w:t>
+      </w:r>
+      <w:r>
+        <w:t xml:space="preserve"> pipeline</w:t>
+      </w:r>
+      <w:r>
+        <w:t xml:space="preserve"> can be applied to music to provide recommendations on what songs a listener might like based on what they already listen to. </w:t>
+      </w:r>
+      <w:r>
+        <w:rPr>
+          <w:color w:val="FF0000"/>
+        </w:rPr>
+        <w:t>[]</w:t>
+      </w:r>
+      <w:r>
+        <w:t xml:space="preserve"> This information is gathered by performing what’s called a similarity search.</w:t>
+      </w:r>
+      <w:r>
+        <w:t xml:space="preserve"> Mahedero et al </w:t>
+      </w:r>
+      <w:r>
+        <w:rPr>
+          <w:color w:val="FF0000"/>
+        </w:rPr>
+        <w:t>[]</w:t>
+      </w:r>
+      <w:r>
+        <w:t xml:space="preserve"> conducts a similarity search for their project by first calculating a similarity measure. The similarity measure used is known as the </w:t>
+      </w:r>
+      <w:r>
+        <w:rPr>
+          <w:i/>
+          <w:iCs/>
+        </w:rPr>
+        <w:t xml:space="preserve">Standard Cosine Distance (SCD). </w:t>
+      </w:r>
+      <w:r>
+        <w:t xml:space="preserve">The </w:t>
+      </w:r>
+      <w:r>
+        <w:t xml:space="preserve">calculations of the SCD are beyond the scope of this paper, but something to note is that the SCD relies on the </w:t>
+      </w:r>
+      <w:r>
+        <w:t xml:space="preserve">Inverse Document Frequency </w:t>
+      </w:r>
+      <w:proofErr w:type="gramStart"/>
+      <w:r>
+        <w:t>as a way to</w:t>
+      </w:r>
+      <w:proofErr w:type="gramEnd"/>
+      <w:r>
+        <w:t xml:space="preserve"> measure the prevalence of word</w:t>
+      </w:r>
+      <w:r>
+        <w:t>s in a document and compare that to other documents.</w:t>
+      </w:r>
+      <w:r>
+        <w:rPr>
+          <w:i/>
+          <w:iCs/>
+        </w:rPr>
+        <w:t xml:space="preserve"> </w:t>
+      </w:r>
+    </w:p>
+    <w:p>
+      <w:r>
+        <w:t xml:space="preserve">As previously stated, we relied on </w:t>
+      </w:r>
+      <w:r>
+        <w:t>N</w:t>
+      </w:r>
+      <w:r>
+        <w:t xml:space="preserve">atural </w:t>
+      </w:r>
+      <w:r>
+        <w:t>L</w:t>
+      </w:r>
+      <w:r>
+        <w:t xml:space="preserve">anguage </w:t>
+      </w:r>
+      <w:r>
+        <w:t>P</w:t>
+      </w:r>
+      <w:r>
+        <w:t>rocessing methods to perform our analysis.</w:t>
+      </w:r>
+      <w:r>
+        <w:t xml:space="preserve"> Our pipeline was structured similarly to that proposed in </w:t>
+      </w:r>
+      <w:r>
+        <w:rPr>
+          <w:color w:val="FF0000"/>
+        </w:rPr>
+        <w:t>[</w:t>
+      </w:r>
+      <w:proofErr w:type="spellStart"/>
+      <w:r>
+        <w:rPr>
+          <w:color w:val="FF0000"/>
+        </w:rPr>
+        <w:t>Oramas</w:t>
+      </w:r>
+      <w:proofErr w:type="spellEnd"/>
+      <w:r>
+        <w:rPr>
+          <w:color w:val="FF0000"/>
+        </w:rPr>
+        <w:t>]</w:t>
+      </w:r>
+      <w:r>
+        <w:t xml:space="preserve"> with the </w:t>
+      </w:r>
+      <w:r>
+        <w:t>main</w:t>
+      </w:r>
+      <w:r>
+        <w:t xml:space="preserve"> difference being that we do not rely on knowledge graph generation to store any information or display findings.</w:t>
+      </w:r>
+      <w:r>
+        <w:t xml:space="preserve"> The methods that were most useful for this research were keyword extraction and sentiment analysis. Both methods of analysis provided us with crucial insights, so the details of each seem pert</w:t>
       </w:r>
       <w:r>
         <w:t xml:space="preserve">inent to share. </w:t>
@@ -154,27 +409,33 @@
         <w:t xml:space="preserve"> used keywords in similar proportions to Shakespeare by calculating the Euclidian distance between the proportions of each of the matching keywords.</w:t>
       </w:r>
       <w:r>
+        <w:t xml:space="preserve"> This is </w:t>
+      </w:r>
+      <w:proofErr w:type="gramStart"/>
+      <w:r>
+        <w:t>similar to</w:t>
+      </w:r>
+      <w:proofErr w:type="gramEnd"/>
+      <w:r>
+        <w:t xml:space="preserve"> what Mahedero et. Al </w:t>
+      </w:r>
+      <w:r>
+        <w:rPr>
+          <w:color w:val="FF0000"/>
+        </w:rPr>
+        <w:t xml:space="preserve">[] </w:t>
+      </w:r>
+      <w:r>
+        <w:t>does for their similarity search except we rely on word proportions and Euclidean distance, while their research utilizes Inverse Document Frequency and the Standard Cosine Distances</w:t>
+      </w:r>
+      <w:r>
         <w:t xml:space="preserve"> </w:t>
       </w:r>
       <w:r>
         <w:rPr>
           <w:color w:val="FF0000"/>
         </w:rPr>
-        <w:t>(</w:t>
-      </w:r>
-      <w:proofErr w:type="gramStart"/>
-      <w:r>
-        <w:rPr>
-          <w:color w:val="FF0000"/>
-        </w:rPr>
-        <w:t>include</w:t>
-      </w:r>
-      <w:proofErr w:type="gramEnd"/>
-      <w:r>
-        <w:rPr>
-          <w:color w:val="FF0000"/>
-        </w:rPr>
-        <w:t xml:space="preserve"> </w:t>
+        <w:t xml:space="preserve">(include </w:t>
       </w:r>
       <w:r>
         <w:rPr>
@@ -187,6 +448,12 @@
           <w:color w:val="FF0000"/>
         </w:rPr>
         <w:t>)</w:t>
+      </w:r>
+      <w:r>
+        <w:rPr>
+          <w:color w:val="FF0000"/>
+        </w:rPr>
+        <w:t>.</w:t>
       </w:r>
     </w:p>
     <w:p>
@@ -196,6 +463,7 @@
         </w:rPr>
       </w:pPr>
       <w:r>
+        <w:lastRenderedPageBreak/>
         <w:t xml:space="preserve">A similar sort of ranking was achieved from Sentiment Analysis, but the process has notable differences. The library </w:t>
       </w:r>
       <w:proofErr w:type="spellStart"/>
@@ -455,7 +723,6 @@
     </w:p>
     <w:p>
       <w:r>
-        <w:lastRenderedPageBreak/>
         <w:t>After comparing results from each analysis method, a final ranking was calculated.</w:t>
       </w:r>
       <w:r>

</xml_diff>

<commit_message>
Added subsections to methods
</commit_message>
<xml_diff>
--- a/_Dominique/METHODS.docx
+++ b/_Dominique/METHODS.docx
@@ -83,7 +83,15 @@
         <w:t xml:space="preserve"> song and its listeners.</w:t>
       </w:r>
       <w:r>
-        <w:t xml:space="preserve"> The workflow used to conduct NLP is outlined in Oramas et. Al </w:t>
+        <w:t xml:space="preserve"> The workflow used to conduct NLP is outlined in </w:t>
+      </w:r>
+      <w:proofErr w:type="spellStart"/>
+      <w:r>
+        <w:t>Oramas</w:t>
+      </w:r>
+      <w:proofErr w:type="spellEnd"/>
+      <w:r>
+        <w:t xml:space="preserve"> et. Al </w:t>
       </w:r>
       <w:r>
         <w:rPr>
@@ -226,7 +234,15 @@
         <w:t xml:space="preserve"> This information is gathered by performing what’s called a similarity search.</w:t>
       </w:r>
       <w:r>
-        <w:t xml:space="preserve"> Mahedero et al </w:t>
+        <w:t xml:space="preserve"> </w:t>
+      </w:r>
+      <w:proofErr w:type="spellStart"/>
+      <w:r>
+        <w:t>Mahedero</w:t>
+      </w:r>
+      <w:proofErr w:type="spellEnd"/>
+      <w:r>
+        <w:t xml:space="preserve"> et al </w:t>
       </w:r>
       <w:r>
         <w:rPr>
@@ -263,7 +279,15 @@
         <w:t xml:space="preserve">calculations of the SCD are beyond the scope of this paper, but something to note is that the SCD relies on the </w:t>
       </w:r>
       <w:r>
-        <w:t>Inverse Document Frequency as a way to measure the prevalence of word</w:t>
+        <w:t xml:space="preserve">Inverse Document Frequency </w:t>
+      </w:r>
+      <w:proofErr w:type="gramStart"/>
+      <w:r>
+        <w:t>as a way to</w:t>
+      </w:r>
+      <w:proofErr w:type="gramEnd"/>
+      <w:r>
+        <w:t xml:space="preserve"> measure the prevalence of word</w:t>
       </w:r>
       <w:r>
         <w:t>s in a document and compare that to other documents.</w:t>
@@ -344,207 +368,18 @@
     <w:p>
       <w:pPr>
         <w:rPr>
-          <w:color w:val="FF0000"/>
-        </w:rPr>
-      </w:pPr>
-      <w:r>
-        <w:t xml:space="preserve">Keyword extraction is largely aimed at identifying the most </w:t>
-      </w:r>
-      <w:r>
-        <w:t>relevant</w:t>
-      </w:r>
-      <w:r>
-        <w:t xml:space="preserve"> words in different texts and utilizing those words to understand common theme or popular topics. </w:t>
-      </w:r>
-      <w:r>
-        <w:rPr>
-          <w:color w:val="FF0000"/>
-        </w:rPr>
-        <w:t>[</w:t>
-      </w:r>
-      <w:r>
-        <w:rPr>
-          <w:color w:val="FF0000"/>
-        </w:rPr>
-        <w:t>monkey</w:t>
-      </w:r>
-      <w:r>
-        <w:rPr>
-          <w:color w:val="FF0000"/>
-        </w:rPr>
-        <w:t>]</w:t>
-      </w:r>
-      <w:r>
-        <w:rPr>
-          <w:color w:val="FF0000"/>
-        </w:rPr>
-        <w:t xml:space="preserve"> </w:t>
-      </w:r>
-      <w:r>
-        <w:t xml:space="preserve">We used the </w:t>
-      </w:r>
-      <w:r>
-        <w:rPr>
           <w:i/>
           <w:iCs/>
-        </w:rPr>
-        <w:t xml:space="preserve">tm </w:t>
-      </w:r>
-      <w:r>
-        <w:t xml:space="preserve">library in R to perform </w:t>
-      </w:r>
-      <w:r>
-        <w:t xml:space="preserve">keyword extraction </w:t>
-      </w:r>
-      <w:r>
-        <w:rPr>
-          <w:color w:val="FF0000"/>
-        </w:rPr>
-        <w:t>[tm]</w:t>
-      </w:r>
-      <w:r>
-        <w:t xml:space="preserve"> </w:t>
-      </w:r>
-      <w:r>
-        <w:t>on the sonnets. This process involve</w:t>
-      </w:r>
-      <w:r>
-        <w:t>s</w:t>
-      </w:r>
-      <w:r>
-        <w:t xml:space="preserve"> first prepping the </w:t>
-      </w:r>
-      <w:r>
-        <w:t>text</w:t>
-      </w:r>
-      <w:r>
-        <w:t xml:space="preserve"> by removing unwanted </w:t>
-      </w:r>
-      <w:r>
-        <w:t>punctuation</w:t>
-      </w:r>
-      <w:r>
-        <w:t xml:space="preserve"> or numbers, eliminating stop words, </w:t>
-      </w:r>
-      <w:r>
-        <w:t xml:space="preserve">changing everything to lower case. These transformations are necessary because when working with strings, you not only have to be precise, but you also must be exact. The cleaning process sometimes includes stemming the words, but we opted not to do that. Once the text is clean the idea is to create a </w:t>
-      </w:r>
-      <w:r>
-        <w:t>table</w:t>
-      </w:r>
-      <w:r>
-        <w:t xml:space="preserve"> containing each word used in the text and the frequency with which it is used. To identify the top ten key words we sorted the words in the matrix by their frequency</w:t>
-      </w:r>
-      <w:r>
-        <w:t xml:space="preserve">. </w:t>
-      </w:r>
-      <w:r>
-        <w:rPr>
-          <w:color w:val="FF0000"/>
-        </w:rPr>
-        <w:t xml:space="preserve">(Good place to insert word cloud or key word table) </w:t>
-      </w:r>
-    </w:p>
-    <w:p>
-      <w:r>
-        <w:t>Once Shakespeare’s keywords were identified, the next step was to identify the keywords for each of the 45</w:t>
-      </w:r>
-      <w:r>
-        <w:t xml:space="preserve"> music</w:t>
-      </w:r>
-      <w:r>
-        <w:t xml:space="preserve"> artists. This process </w:t>
-      </w:r>
-      <w:r>
-        <w:t>mirror</w:t>
-      </w:r>
-      <w:r>
-        <w:t>ed</w:t>
-      </w:r>
-      <w:r>
-        <w:t xml:space="preserve"> that of extracting keywords from the sonnets except we utilized a</w:t>
-      </w:r>
-      <w:r>
-        <w:t>n algorithm</w:t>
-      </w:r>
-      <w:r>
-        <w:t xml:space="preserve"> to automate the process for each artist. Once keywords were identified we converted the</w:t>
-      </w:r>
-      <w:r>
-        <w:t xml:space="preserve"> word</w:t>
-      </w:r>
-      <w:r>
-        <w:t xml:space="preserve"> frequencies for Shakespeare and all other artists into proportions, in order to standardize for comparison. To find the artists who were most </w:t>
-      </w:r>
-      <w:r>
-        <w:t>like</w:t>
-      </w:r>
-      <w:r>
-        <w:t xml:space="preserve"> Shakespeare based on keywords, we checked for artist who had the highest number of matching keywords</w:t>
-      </w:r>
-      <w:r>
-        <w:t>. Finally,</w:t>
-      </w:r>
-      <w:r>
-        <w:t xml:space="preserve"> then we ranked those by who</w:t>
-      </w:r>
-      <w:r>
-        <w:t xml:space="preserve"> used keywords in similar proportions to Shakespeare by calculating the Euclidian distance between the proportions of each of the matching keywords.</w:t>
-      </w:r>
-      <w:r>
-        <w:t xml:space="preserve"> This is similar to what Mahedero et. Al </w:t>
-      </w:r>
-      <w:r>
-        <w:rPr>
-          <w:color w:val="FF0000"/>
-        </w:rPr>
-        <w:t>[</w:t>
-      </w:r>
-      <w:r>
-        <w:rPr>
-          <w:color w:val="FF0000"/>
-        </w:rPr>
-        <w:t>NLP-for-lyrics</w:t>
-      </w:r>
-      <w:r>
-        <w:rPr>
-          <w:color w:val="FF0000"/>
-        </w:rPr>
-        <w:t xml:space="preserve">] </w:t>
-      </w:r>
-      <w:r>
-        <w:t xml:space="preserve">does for their similarity search except we rely on word proportions and Euclidean distance, while </w:t>
-      </w:r>
-      <w:r>
-        <w:lastRenderedPageBreak/>
-        <w:t>their research utilizes Inverse Document Frequency and the Standard Cosine Distances</w:t>
-      </w:r>
-      <w:r>
-        <w:t xml:space="preserve"> </w:t>
-      </w:r>
-      <w:r>
-        <w:rPr>
-          <w:color w:val="FF0000"/>
-        </w:rPr>
-        <w:t xml:space="preserve">(include </w:t>
-      </w:r>
-      <w:r>
-        <w:rPr>
-          <w:color w:val="FF0000"/>
-        </w:rPr>
-        <w:t>keyword rankings table</w:t>
-      </w:r>
-      <w:r>
-        <w:rPr>
-          <w:color w:val="FF0000"/>
-        </w:rPr>
-        <w:t>)</w:t>
-      </w:r>
-      <w:r>
-        <w:rPr>
-          <w:color w:val="FF0000"/>
-        </w:rPr>
-        <w:t>.</w:t>
+          <w:u w:val="single"/>
+        </w:rPr>
+      </w:pPr>
+      <w:r>
+        <w:rPr>
+          <w:i/>
+          <w:iCs/>
+          <w:u w:val="single"/>
+        </w:rPr>
+        <w:t>Keyword Extraction</w:t>
       </w:r>
     </w:p>
     <w:p>
@@ -554,14 +389,251 @@
         </w:rPr>
       </w:pPr>
       <w:r>
-        <w:t xml:space="preserve">A similar sort of ranking was achieved from Sentiment Analysis, but the process has notable differences. The library </w:t>
+        <w:t xml:space="preserve">Keyword extraction is largely aimed at identifying the most </w:t>
+      </w:r>
+      <w:r>
+        <w:t>relevant</w:t>
+      </w:r>
+      <w:r>
+        <w:t xml:space="preserve"> words in different texts and utilizing those words to understand common theme or popular topics. </w:t>
+      </w:r>
+      <w:r>
+        <w:rPr>
+          <w:color w:val="FF0000"/>
+        </w:rPr>
+        <w:t>[</w:t>
+      </w:r>
+      <w:r>
+        <w:rPr>
+          <w:color w:val="FF0000"/>
+        </w:rPr>
+        <w:t>monkey</w:t>
+      </w:r>
+      <w:r>
+        <w:rPr>
+          <w:color w:val="FF0000"/>
+        </w:rPr>
+        <w:t>]</w:t>
+      </w:r>
+      <w:r>
+        <w:rPr>
+          <w:color w:val="FF0000"/>
+        </w:rPr>
+        <w:t xml:space="preserve"> </w:t>
+      </w:r>
+      <w:r>
+        <w:t xml:space="preserve">We used the </w:t>
       </w:r>
       <w:r>
         <w:rPr>
           <w:i/>
           <w:iCs/>
         </w:rPr>
-        <w:t xml:space="preserve">syuzhet </w:t>
+        <w:t xml:space="preserve">tm </w:t>
+      </w:r>
+      <w:r>
+        <w:t xml:space="preserve">library in R to perform </w:t>
+      </w:r>
+      <w:r>
+        <w:t xml:space="preserve">keyword extraction </w:t>
+      </w:r>
+      <w:r>
+        <w:rPr>
+          <w:color w:val="FF0000"/>
+        </w:rPr>
+        <w:t>[tm]</w:t>
+      </w:r>
+      <w:r>
+        <w:t xml:space="preserve"> </w:t>
+      </w:r>
+      <w:r>
+        <w:t>on the sonnets. This process involve</w:t>
+      </w:r>
+      <w:r>
+        <w:t>s</w:t>
+      </w:r>
+      <w:r>
+        <w:t xml:space="preserve"> first prepping the </w:t>
+      </w:r>
+      <w:r>
+        <w:t>text</w:t>
+      </w:r>
+      <w:r>
+        <w:t xml:space="preserve"> by removing unwanted </w:t>
+      </w:r>
+      <w:r>
+        <w:t>punctuation</w:t>
+      </w:r>
+      <w:r>
+        <w:t xml:space="preserve"> or numbers, eliminating stop words, </w:t>
+      </w:r>
+      <w:r>
+        <w:t xml:space="preserve">changing everything to lower case. These transformations are necessary because when working with strings, you not only have to be precise, but you also must be exact. The cleaning process sometimes includes stemming the words, but we opted not to do that. Once the text is clean the idea is to create a </w:t>
+      </w:r>
+      <w:r>
+        <w:t>table</w:t>
+      </w:r>
+      <w:r>
+        <w:t xml:space="preserve"> containing each word used in the text and the frequency with which it is used. To identify the top ten key </w:t>
+      </w:r>
+      <w:proofErr w:type="gramStart"/>
+      <w:r>
+        <w:t>words</w:t>
+      </w:r>
+      <w:proofErr w:type="gramEnd"/>
+      <w:r>
+        <w:t xml:space="preserve"> we sorted the words in the matrix by their frequency</w:t>
+      </w:r>
+      <w:r>
+        <w:t xml:space="preserve">. </w:t>
+      </w:r>
+    </w:p>
+    <w:p>
+      <w:r>
+        <w:t>Once Shakespeare’s keywords were identified, the next step was to identify the keywords for each of the 45</w:t>
+      </w:r>
+      <w:r>
+        <w:t xml:space="preserve"> music</w:t>
+      </w:r>
+      <w:r>
+        <w:t xml:space="preserve"> artists. This process </w:t>
+      </w:r>
+      <w:r>
+        <w:t>mirror</w:t>
+      </w:r>
+      <w:r>
+        <w:t>ed</w:t>
+      </w:r>
+      <w:r>
+        <w:t xml:space="preserve"> that of extracting keywords from the sonnets except we utilized a</w:t>
+      </w:r>
+      <w:r>
+        <w:t>n algorithm</w:t>
+      </w:r>
+      <w:r>
+        <w:t xml:space="preserve"> to automate the process for each artist. Once keywords were identified we converted the</w:t>
+      </w:r>
+      <w:r>
+        <w:t xml:space="preserve"> word</w:t>
+      </w:r>
+      <w:r>
+        <w:t xml:space="preserve"> frequencies for Shakespeare and all other artists into proportions, </w:t>
+      </w:r>
+      <w:proofErr w:type="gramStart"/>
+      <w:r>
+        <w:t>in order to</w:t>
+      </w:r>
+      <w:proofErr w:type="gramEnd"/>
+      <w:r>
+        <w:t xml:space="preserve"> standardize for comparison. To find the artists who were most </w:t>
+      </w:r>
+      <w:r>
+        <w:t>like</w:t>
+      </w:r>
+      <w:r>
+        <w:t xml:space="preserve"> Shakespeare based on keywords, we checked for artist who had the highest number of matching keywords</w:t>
+      </w:r>
+      <w:r>
+        <w:t>. Finally,</w:t>
+      </w:r>
+      <w:r>
+        <w:t xml:space="preserve"> then we ranked those by who</w:t>
+      </w:r>
+      <w:r>
+        <w:t xml:space="preserve"> used keywords in similar proportions to Shakespeare by calculating the Euclidian distance between the proportions of each of the matching keywords.</w:t>
+      </w:r>
+      <w:r>
+        <w:t xml:space="preserve"> This is </w:t>
+      </w:r>
+      <w:proofErr w:type="gramStart"/>
+      <w:r>
+        <w:t>similar to</w:t>
+      </w:r>
+      <w:proofErr w:type="gramEnd"/>
+      <w:r>
+        <w:t xml:space="preserve"> what </w:t>
+      </w:r>
+      <w:proofErr w:type="spellStart"/>
+      <w:r>
+        <w:t>Mahedero</w:t>
+      </w:r>
+      <w:proofErr w:type="spellEnd"/>
+      <w:r>
+        <w:t xml:space="preserve"> et. Al </w:t>
+      </w:r>
+      <w:r>
+        <w:rPr>
+          <w:color w:val="FF0000"/>
+        </w:rPr>
+        <w:t>[</w:t>
+      </w:r>
+      <w:r>
+        <w:rPr>
+          <w:color w:val="FF0000"/>
+        </w:rPr>
+        <w:t>NLP-for-</w:t>
+      </w:r>
+      <w:r>
+        <w:rPr>
+          <w:color w:val="FF0000"/>
+        </w:rPr>
+        <w:lastRenderedPageBreak/>
+        <w:t>lyrics</w:t>
+      </w:r>
+      <w:r>
+        <w:rPr>
+          <w:color w:val="FF0000"/>
+        </w:rPr>
+        <w:t xml:space="preserve">] </w:t>
+      </w:r>
+      <w:r>
+        <w:t>does for their similarity search except we rely on word proportions and Euclidean distance, while their research utilizes Inverse Document Frequency and the Standard Cosine Distances</w:t>
+      </w:r>
+      <w:r>
+        <w:t xml:space="preserve"> </w:t>
+      </w:r>
+    </w:p>
+    <w:p>
+      <w:pPr>
+        <w:rPr>
+          <w:i/>
+          <w:iCs/>
+          <w:u w:val="single"/>
+        </w:rPr>
+      </w:pPr>
+      <w:r>
+        <w:rPr>
+          <w:i/>
+          <w:iCs/>
+          <w:u w:val="single"/>
+        </w:rPr>
+        <w:t>Sentiment Analysis</w:t>
+      </w:r>
+    </w:p>
+    <w:p>
+      <w:pPr>
+        <w:rPr>
+          <w:color w:val="FF0000"/>
+        </w:rPr>
+      </w:pPr>
+      <w:r>
+        <w:t xml:space="preserve">A similar sort of ranking was achieved from Sentiment Analysis, but the process has notable differences. The library </w:t>
+      </w:r>
+      <w:proofErr w:type="spellStart"/>
+      <w:r>
+        <w:rPr>
+          <w:i/>
+          <w:iCs/>
+        </w:rPr>
+        <w:t>syuzhet</w:t>
+      </w:r>
+      <w:proofErr w:type="spellEnd"/>
+      <w:r>
+        <w:rPr>
+          <w:i/>
+          <w:iCs/>
+        </w:rPr>
+        <w:t xml:space="preserve"> </w:t>
       </w:r>
       <w:r>
         <w:t xml:space="preserve">was used </w:t>
@@ -587,12 +659,14 @@
         </w:rPr>
         <w:t>[</w:t>
       </w:r>
+      <w:proofErr w:type="spellStart"/>
       <w:r>
         <w:rPr>
           <w:color w:val="FF0000"/>
         </w:rPr>
         <w:t>syuzhet</w:t>
       </w:r>
+      <w:proofErr w:type="spellEnd"/>
       <w:r>
         <w:rPr>
           <w:color w:val="FF0000"/>
@@ -626,11 +700,19 @@
         </w:rPr>
         <w:t>[</w:t>
       </w:r>
-      <w:r>
-        <w:rPr>
-          <w:color w:val="FF0000"/>
-        </w:rPr>
-        <w:t>nrc-sentiments</w:t>
+      <w:proofErr w:type="spellStart"/>
+      <w:r>
+        <w:rPr>
+          <w:color w:val="FF0000"/>
+        </w:rPr>
+        <w:t>nrc</w:t>
+      </w:r>
+      <w:proofErr w:type="spellEnd"/>
+      <w:r>
+        <w:rPr>
+          <w:color w:val="FF0000"/>
+        </w:rPr>
+        <w:t>-sentiments</w:t>
       </w:r>
       <w:r>
         <w:rPr>
@@ -779,11 +861,19 @@
         </w:rPr>
         <w:t>[</w:t>
       </w:r>
-      <w:r>
-        <w:rPr>
-          <w:color w:val="FF0000"/>
-        </w:rPr>
-        <w:t>nrc-sentiment</w:t>
+      <w:proofErr w:type="spellStart"/>
+      <w:r>
+        <w:rPr>
+          <w:color w:val="FF0000"/>
+        </w:rPr>
+        <w:t>nrc</w:t>
+      </w:r>
+      <w:proofErr w:type="spellEnd"/>
+      <w:r>
+        <w:rPr>
+          <w:color w:val="FF0000"/>
+        </w:rPr>
+        <w:t>-sentiment</w:t>
       </w:r>
       <w:r>
         <w:rPr>
@@ -803,23 +893,19 @@
         </w:rPr>
         <w:t>[</w:t>
       </w:r>
+      <w:proofErr w:type="spellStart"/>
       <w:r>
         <w:rPr>
           <w:color w:val="FF0000"/>
         </w:rPr>
         <w:t>syuzhet</w:t>
       </w:r>
+      <w:proofErr w:type="spellEnd"/>
       <w:r>
         <w:rPr>
           <w:color w:val="FF0000"/>
         </w:rPr>
         <w:t>]</w:t>
-      </w:r>
-      <w:r>
-        <w:rPr>
-          <w:color w:val="FF0000"/>
-        </w:rPr>
-        <w:t xml:space="preserve"> (include sentiment analysis ranking table)</w:t>
       </w:r>
       <w:r>
         <w:rPr>
@@ -848,7 +934,15 @@
         <w:t>were</w:t>
       </w:r>
       <w:r>
-        <w:t xml:space="preserve"> considered the most similar to him</w:t>
+        <w:t xml:space="preserve"> considered the most </w:t>
+      </w:r>
+      <w:proofErr w:type="gramStart"/>
+      <w:r>
+        <w:t>similar to</w:t>
+      </w:r>
+      <w:proofErr w:type="gramEnd"/>
+      <w:r>
+        <w:t xml:space="preserve"> him</w:t>
       </w:r>
       <w:r>
         <w:t xml:space="preserve">, and therefore ranked higher in regard to comparison of the emotions conveyed in their works. </w:t>
@@ -870,125 +964,149 @@
       <w:r>
         <w:t xml:space="preserve"> </w:t>
       </w:r>
-      <w:r>
-        <w:rPr>
-          <w:color w:val="FF0000"/>
-        </w:rPr>
-        <w:t>(</w:t>
-      </w:r>
-      <w:r>
-        <w:rPr>
-          <w:color w:val="FF0000"/>
-        </w:rPr>
-        <w:t xml:space="preserve">include </w:t>
-      </w:r>
-      <w:r>
-        <w:rPr>
-          <w:color w:val="FF0000"/>
-        </w:rPr>
-        <w:t>all rankings table)</w:t>
-      </w:r>
     </w:p>
     <w:p>
-      <w:r>
-        <w:t xml:space="preserve">The NRC </w:t>
-      </w:r>
-      <w:r>
-        <w:t>sentiments</w:t>
-      </w:r>
-      <w:r>
-        <w:t xml:space="preserve"> w</w:t>
-      </w:r>
-      <w:r>
-        <w:t xml:space="preserve">ere utilized even further as predictors in K-Means Cluster Analysis. The objective of cluster analysis within the scope of this research is to utilize an unsupervised learning model </w:t>
-      </w:r>
-      <w:r>
-        <w:rPr>
-          <w:color w:val="FF0000"/>
-        </w:rPr>
-        <w:t>[</w:t>
-      </w:r>
-      <w:r>
-        <w:rPr>
-          <w:color w:val="FF0000"/>
-        </w:rPr>
-        <w:t>k-means</w:t>
-      </w:r>
-      <w:r>
-        <w:rPr>
-          <w:color w:val="FF0000"/>
-        </w:rPr>
-        <w:t xml:space="preserve">] </w:t>
-      </w:r>
-      <w:r>
-        <w:t xml:space="preserve">to assess commonalities between the work of each music artist and Shakespeare. K-Means clustering </w:t>
-      </w:r>
-      <w:r>
-        <w:t>is an iterative method that categorizes each data point into one of k predefined groups, or clusters. The process is driven by t</w:t>
-      </w:r>
-      <w:r>
-        <w:t>w</w:t>
-      </w:r>
-      <w:r>
-        <w:t>o objectives. The first being maximizing the distance between clusters, so that they are distinct. The second is minimizing the data points within a cluster, so the clusters themselves are homogenous.</w:t>
-      </w:r>
-      <w:r>
-        <w:t xml:space="preserve"> </w:t>
-      </w:r>
-      <w:r>
-        <w:rPr>
-          <w:color w:val="FF0000"/>
-        </w:rPr>
-        <w:t>[</w:t>
-      </w:r>
-      <w:r>
-        <w:rPr>
-          <w:color w:val="FF0000"/>
-        </w:rPr>
-        <w:t>k-means</w:t>
-      </w:r>
-      <w:r>
-        <w:rPr>
-          <w:color w:val="FF0000"/>
-        </w:rPr>
-        <w:t>]</w:t>
-      </w:r>
-      <w:r>
-        <w:rPr>
-          <w:color w:val="FF0000"/>
-        </w:rPr>
-        <w:t xml:space="preserve"> </w:t>
-      </w:r>
-      <w:r>
-        <w:t xml:space="preserve"> By employing K-means Clustering we </w:t>
-      </w:r>
-      <w:r>
-        <w:t>we</w:t>
-      </w:r>
-      <w:r>
-        <w:t>re able to identify a group of artists that whose work most closely matches Shakespeare’s.</w:t>
-      </w:r>
-      <w:r>
-        <w:t xml:space="preserve"> </w:t>
-      </w:r>
-      <w:r>
-        <w:rPr>
-          <w:color w:val="FF0000"/>
-        </w:rPr>
-        <w:t>(include cluster analysis plot)</w:t>
+      <w:pPr>
+        <w:rPr>
+          <w:i/>
+          <w:iCs/>
+          <w:u w:val="single"/>
+        </w:rPr>
+      </w:pPr>
+      <w:r>
+        <w:rPr>
+          <w:i/>
+          <w:iCs/>
+          <w:u w:val="single"/>
+        </w:rPr>
+        <w:t>K-Means Clustering</w:t>
       </w:r>
     </w:p>
     <w:p>
       <w:r>
-        <w:t xml:space="preserve">Before discussing the results of our various methods, it is important to address what made such an undertaking possible: data management.  The size of this project necessitated multiple team members using multiple platforms. The data was stored on a </w:t>
-      </w:r>
-      <w:r>
-        <w:t xml:space="preserve">database in the Amazon Web Services cloud (???). Each member provided the read only user credentials to their database to enable the team to access data without making changes to the database itself. Once we had the data it the next steps were to process and analyze it. </w:t>
+        <w:t xml:space="preserve">The NRC </w:t>
+      </w:r>
+      <w:r>
+        <w:t>sentiments</w:t>
+      </w:r>
+      <w:r>
+        <w:t xml:space="preserve"> w</w:t>
+      </w:r>
+      <w:r>
+        <w:t xml:space="preserve">ere utilized even further as predictors in K-Means Cluster Analysis. The objective of cluster analysis within the scope of this research is to utilize an unsupervised learning model </w:t>
+      </w:r>
+      <w:r>
+        <w:rPr>
+          <w:color w:val="FF0000"/>
+        </w:rPr>
+        <w:t>[</w:t>
+      </w:r>
+      <w:r>
+        <w:rPr>
+          <w:color w:val="FF0000"/>
+        </w:rPr>
+        <w:t>k-means</w:t>
+      </w:r>
+      <w:r>
+        <w:rPr>
+          <w:color w:val="FF0000"/>
+        </w:rPr>
+        <w:t xml:space="preserve">] </w:t>
+      </w:r>
+      <w:r>
+        <w:t xml:space="preserve">to assess commonalities between the work of each music artist and Shakespeare. K-Means clustering </w:t>
+      </w:r>
+      <w:r>
+        <w:t>is an iterative method that categorizes each data point into one of k predefined groups, or clusters. The process is driven by t</w:t>
+      </w:r>
+      <w:r>
+        <w:t>w</w:t>
+      </w:r>
+      <w:r>
+        <w:t>o objectives. The first being maximizing the distance between clusters, so that they are distinct. The second is minimizing the data points within a cluster, so the clusters themselves are homogenous.</w:t>
+      </w:r>
+      <w:r>
+        <w:t xml:space="preserve"> </w:t>
+      </w:r>
+      <w:r>
+        <w:rPr>
+          <w:color w:val="FF0000"/>
+        </w:rPr>
+        <w:t>[</w:t>
+      </w:r>
+      <w:r>
+        <w:rPr>
+          <w:color w:val="FF0000"/>
+        </w:rPr>
+        <w:t>k-</w:t>
+      </w:r>
+      <w:proofErr w:type="gramStart"/>
+      <w:r>
+        <w:rPr>
+          <w:color w:val="FF0000"/>
+        </w:rPr>
+        <w:t>means</w:t>
+      </w:r>
+      <w:r>
+        <w:rPr>
+          <w:color w:val="FF0000"/>
+        </w:rPr>
+        <w:t>]</w:t>
+      </w:r>
+      <w:r>
+        <w:rPr>
+          <w:color w:val="FF0000"/>
+        </w:rPr>
+        <w:t xml:space="preserve"> </w:t>
+      </w:r>
+      <w:r>
+        <w:t xml:space="preserve"> By</w:t>
+      </w:r>
+      <w:proofErr w:type="gramEnd"/>
+      <w:r>
+        <w:t xml:space="preserve"> employing K-means Clustering we </w:t>
+      </w:r>
+      <w:r>
+        <w:t>we</w:t>
+      </w:r>
+      <w:r>
+        <w:t>re able to identify a group of artists that whose work most closely matches Shakespeare’s.</w:t>
+      </w:r>
+      <w:r>
+        <w:t xml:space="preserve"> </w:t>
       </w:r>
     </w:p>
     <w:p>
+      <w:pPr>
+        <w:rPr>
+          <w:i/>
+          <w:iCs/>
+          <w:u w:val="single"/>
+        </w:rPr>
+      </w:pPr>
+      <w:r>
+        <w:rPr>
+          <w:i/>
+          <w:iCs/>
+          <w:u w:val="single"/>
+        </w:rPr>
+        <w:t>Data Management</w:t>
+      </w:r>
+    </w:p>
+    <w:p>
+      <w:r>
+        <w:t xml:space="preserve">Before discussing the results of our various methods, it is important to address what made such an undertaking possible: data management.  The size of this project necessitated multiple team members using multiple platforms. The data was stored on a </w:t>
+      </w:r>
+      <w:r>
+        <w:t xml:space="preserve">database in the Amazon Web Services cloud (???). Each member provided the read only user credentials to their database to enable the team to access </w:t>
+      </w:r>
       <w:r>
         <w:lastRenderedPageBreak/>
+        <w:t xml:space="preserve">data without making changes to the database itself. Once we had the data it the next steps were to process and analyze it. </w:t>
+      </w:r>
+    </w:p>
+    <w:p>
+      <w:r>
         <w:t>Again</w:t>
       </w:r>
       <w:r>
@@ -1006,9 +1124,11 @@
       <w:r>
         <w:t xml:space="preserve"> GitHub was </w:t>
       </w:r>
+      <w:proofErr w:type="gramStart"/>
       <w:r>
         <w:t>utilized</w:t>
       </w:r>
+      <w:proofErr w:type="gramEnd"/>
       <w:r>
         <w:t xml:space="preserve"> and it allowed team members to work on the same files from different locations and share them as frequently as necessary.</w:t>
       </w:r>

</xml_diff>